<commit_message>
Added validation on SIMBAD as an option
</commit_message>
<xml_diff>
--- a/CrossMatch.docx
+++ b/CrossMatch.docx
@@ -484,10 +484,10 @@
           <w:noProof/>
         </w:rPr>
         <w:drawing>
-          <wp:inline distT="0" distB="0" distL="0" distR="0" wp14:anchorId="2A0650CD" wp14:editId="366955F0">
-            <wp:extent cx="5943600" cy="3992245"/>
-            <wp:effectExtent l="0" t="0" r="0" b="8255"/>
-            <wp:docPr id="1749357924" name="Picture 1" descr="A screenshot of a computer&#10;&#10;Description automatically generated"/>
+          <wp:inline distT="0" distB="0" distL="0" distR="0" wp14:anchorId="472041AB" wp14:editId="1FA55A18">
+            <wp:extent cx="5943600" cy="4027805"/>
+            <wp:effectExtent l="0" t="0" r="0" b="0"/>
+            <wp:docPr id="1308915539" name="Picture 1" descr="A screenshot of a computer&#10;&#10;Description automatically generated"/>
             <wp:cNvGraphicFramePr>
               <a:graphicFrameLocks xmlns:a="http://schemas.openxmlformats.org/drawingml/2006/main" noChangeAspect="1"/>
             </wp:cNvGraphicFramePr>
@@ -495,7 +495,7 @@
               <a:graphicData uri="http://schemas.openxmlformats.org/drawingml/2006/picture">
                 <pic:pic xmlns:pic="http://schemas.openxmlformats.org/drawingml/2006/picture">
                   <pic:nvPicPr>
-                    <pic:cNvPr id="1749357924" name="Picture 1" descr="A screenshot of a computer&#10;&#10;Description automatically generated"/>
+                    <pic:cNvPr id="1308915539" name="Picture 1" descr="A screenshot of a computer&#10;&#10;Description automatically generated"/>
                     <pic:cNvPicPr/>
                   </pic:nvPicPr>
                   <pic:blipFill>
@@ -507,7 +507,7 @@
                   <pic:spPr>
                     <a:xfrm>
                       <a:off x="0" y="0"/>
-                      <a:ext cx="5943600" cy="3992245"/>
+                      <a:ext cx="5943600" cy="4027805"/>
                     </a:xfrm>
                     <a:prstGeom prst="rect">
                       <a:avLst/>
@@ -1208,7 +1208,131 @@
           <w:szCs w:val="20"/>
           <w:highlight w:val="white"/>
         </w:rPr>
-        <w:t>the user can manually select a reference star from the Cross Match star chart if needed.</w:t>
+        <w:t>the user can</w:t>
+      </w:r>
+      <w:r>
+        <w:rPr>
+          <w:rFonts w:ascii="Arial" w:hAnsi="Arial" w:cs="Arial"/>
+          <w:color w:val="000000"/>
+          <w:sz w:val="20"/>
+          <w:szCs w:val="20"/>
+          <w:highlight w:val="white"/>
+        </w:rPr>
+        <w:t xml:space="preserve"> </w:t>
+      </w:r>
+      <w:r>
+        <w:rPr>
+          <w:rFonts w:ascii="Arial" w:hAnsi="Arial" w:cs="Arial"/>
+          <w:color w:val="000000"/>
+          <w:sz w:val="20"/>
+          <w:szCs w:val="20"/>
+          <w:highlight w:val="white"/>
+        </w:rPr>
+        <w:t>manually select a reference star from the Cross Match star chart if needed.</w:t>
+      </w:r>
+    </w:p>
+    <w:p>
+      <w:pPr>
+        <w:autoSpaceDE w:val="0"/>
+        <w:autoSpaceDN w:val="0"/>
+        <w:adjustRightInd w:val="0"/>
+        <w:spacing w:after="0" w:line="240" w:lineRule="auto"/>
+        <w:ind w:left="720"/>
+        <w:rPr>
+          <w:rFonts w:ascii="Arial" w:hAnsi="Arial" w:cs="Arial"/>
+          <w:color w:val="000000"/>
+          <w:sz w:val="20"/>
+          <w:szCs w:val="20"/>
+          <w:highlight w:val="white"/>
+        </w:rPr>
+      </w:pPr>
+    </w:p>
+    <w:p>
+      <w:pPr>
+        <w:autoSpaceDE w:val="0"/>
+        <w:autoSpaceDN w:val="0"/>
+        <w:adjustRightInd w:val="0"/>
+        <w:spacing w:after="0" w:line="240" w:lineRule="auto"/>
+        <w:ind w:left="720"/>
+        <w:rPr>
+          <w:rFonts w:ascii="Arial" w:hAnsi="Arial" w:cs="Arial"/>
+          <w:color w:val="000000"/>
+          <w:sz w:val="20"/>
+          <w:szCs w:val="20"/>
+          <w:highlight w:val="white"/>
+        </w:rPr>
+      </w:pPr>
+      <w:r>
+        <w:rPr>
+          <w:rFonts w:ascii="Arial" w:hAnsi="Arial" w:cs="Arial"/>
+          <w:color w:val="000000"/>
+          <w:sz w:val="20"/>
+          <w:szCs w:val="20"/>
+          <w:highlight w:val="white"/>
+        </w:rPr>
+        <w:t xml:space="preserve">Validate:  If selected, </w:t>
+      </w:r>
+      <w:proofErr w:type="spellStart"/>
+      <w:r>
+        <w:rPr>
+          <w:rFonts w:ascii="Arial" w:hAnsi="Arial" w:cs="Arial"/>
+          <w:color w:val="000000"/>
+          <w:sz w:val="20"/>
+          <w:szCs w:val="20"/>
+          <w:highlight w:val="white"/>
+        </w:rPr>
+        <w:t>CrossMatch</w:t>
+      </w:r>
+      <w:proofErr w:type="spellEnd"/>
+      <w:r>
+        <w:rPr>
+          <w:rFonts w:ascii="Arial" w:hAnsi="Arial" w:cs="Arial"/>
+          <w:color w:val="000000"/>
+          <w:sz w:val="20"/>
+          <w:szCs w:val="20"/>
+          <w:highlight w:val="white"/>
+        </w:rPr>
+        <w:t xml:space="preserve"> will query </w:t>
+      </w:r>
+      <w:r>
+        <w:rPr>
+          <w:rFonts w:ascii="Arial" w:hAnsi="Arial" w:cs="Arial"/>
+          <w:color w:val="000000"/>
+          <w:sz w:val="20"/>
+          <w:szCs w:val="20"/>
+          <w:highlight w:val="white"/>
+        </w:rPr>
+        <w:t xml:space="preserve">SIMBAD for this target and check the </w:t>
+      </w:r>
+      <w:r>
+        <w:rPr>
+          <w:rFonts w:ascii="Arial" w:hAnsi="Arial" w:cs="Arial"/>
+          <w:color w:val="000000"/>
+          <w:sz w:val="20"/>
+          <w:szCs w:val="20"/>
+          <w:highlight w:val="white"/>
+        </w:rPr>
+        <w:t xml:space="preserve">cross-referenced Gaia object from TSX with the reference from SIMBAD, if any.  The results will be added to the SDB </w:t>
+      </w:r>
+      <w:r>
+        <w:rPr>
+          <w:rFonts w:ascii="Arial" w:hAnsi="Arial" w:cs="Arial"/>
+          <w:color w:val="000000"/>
+          <w:sz w:val="20"/>
+          <w:szCs w:val="20"/>
+          <w:highlight w:val="white"/>
+        </w:rPr>
+        <w:t xml:space="preserve">output file as a field:  Validated, No Match or </w:t>
+      </w:r>
+      <w:r>
+        <w:rPr>
+          <w:rFonts w:ascii="Arial" w:hAnsi="Arial" w:cs="Arial"/>
+          <w:color w:val="000000"/>
+          <w:sz w:val="20"/>
+          <w:szCs w:val="20"/>
+          <w:highlight w:val="white"/>
+        </w:rPr>
+        <w:t>Unvalidated.</w:t>
       </w:r>
     </w:p>
     <w:p>

</xml_diff>